<commit_message>
Adição da ata do dia 01/11/2024
</commit_message>
<xml_diff>
--- a/Documentacao/Sprint 3/Atas de Reunião/HFSystem ATA-01-11.docx
+++ b/Documentacao/Sprint 3/Atas de Reunião/HFSystem ATA-01-11.docx
@@ -7,6 +7,64 @@
         <w:pStyle w:val="Logotipo"/>
         <w:jc w:val="left"/>
       </w:pPr>
+      <w:r>
+        <w:drawing>
+          <wp:anchor distT="0" distB="0" distL="114300" distR="114300" simplePos="0" relativeHeight="251658240" behindDoc="0" locked="0" layoutInCell="1" allowOverlap="1" wp14:anchorId="3FE4488F" wp14:editId="206FBF19">
+            <wp:simplePos x="0" y="0"/>
+            <wp:positionH relativeFrom="margin">
+              <wp:posOffset>997585</wp:posOffset>
+            </wp:positionH>
+            <wp:positionV relativeFrom="paragraph">
+              <wp:posOffset>6350</wp:posOffset>
+            </wp:positionV>
+            <wp:extent cx="1583055" cy="791210"/>
+            <wp:effectExtent l="0" t="0" r="0" b="0"/>
+            <wp:wrapNone/>
+            <wp:docPr id="8" name="Imagem 1" descr="Logotipo&#10;&#10;Descrição gerada automaticamente com confiança média"/>
+            <wp:cNvGraphicFramePr>
+              <a:graphicFrameLocks xmlns:a="http://schemas.openxmlformats.org/drawingml/2006/main" noChangeAspect="1"/>
+            </wp:cNvGraphicFramePr>
+            <a:graphic xmlns:a="http://schemas.openxmlformats.org/drawingml/2006/main">
+              <a:graphicData uri="http://schemas.openxmlformats.org/drawingml/2006/picture">
+                <pic:pic xmlns:pic="http://schemas.openxmlformats.org/drawingml/2006/picture">
+                  <pic:nvPicPr>
+                    <pic:cNvPr id="8" name="Imagem 1" descr="Logotipo&#10;&#10;Descrição gerada automaticamente com confiança média"/>
+                    <pic:cNvPicPr>
+                      <a:picLocks noChangeAspect="1"/>
+                    </pic:cNvPicPr>
+                  </pic:nvPicPr>
+                  <pic:blipFill>
+                    <a:blip r:embed="rId11">
+                      <a:extLst>
+                        <a:ext uri="{28A0092B-C50C-407E-A947-70E740481C1C}">
+                          <a14:useLocalDpi xmlns:a14="http://schemas.microsoft.com/office/drawing/2010/main" val="0"/>
+                        </a:ext>
+                      </a:extLst>
+                    </a:blip>
+                    <a:srcRect/>
+                    <a:stretch>
+                      <a:fillRect/>
+                    </a:stretch>
+                  </pic:blipFill>
+                  <pic:spPr bwMode="auto">
+                    <a:xfrm>
+                      <a:off x="0" y="0"/>
+                      <a:ext cx="1583055" cy="791210"/>
+                    </a:xfrm>
+                    <a:prstGeom prst="rect">
+                      <a:avLst/>
+                    </a:prstGeom>
+                    <a:noFill/>
+                    <a:ln>
+                      <a:noFill/>
+                    </a:ln>
+                  </pic:spPr>
+                </pic:pic>
+              </a:graphicData>
+            </a:graphic>
+          </wp:anchor>
+        </w:drawing>
+      </w:r>
       <w:r>
         <w:tab/>
       </w:r>
@@ -50,43 +108,6 @@
           </w14:textFill>
         </w:rPr>
       </w:pPr>
-      <w:r>
-        <w:rPr>
-          <w:b w:val="0"/>
-          <w:color w:val="5B9BD5" w:themeColor="accent5"/>
-          <w:sz w:val="36"/>
-          <w:szCs w:val="36"/>
-          <w:lang w:val="en-US"/>
-          <w14:reflection w14:blurRad="6350" w14:stA="53000" w14:stPos="0" w14:endA="300" w14:endPos="35500" w14:dist="0" w14:dir="5400000" w14:fadeDir="5400000" w14:sx="100000" w14:sy="-90000" w14:kx="0" w14:ky="0" w14:algn="bl"/>
-          <w14:textOutline w14:w="0" w14:cap="flat" w14:cmpd="sng" w14:algn="ctr">
-            <w14:noFill/>
-            <w14:prstDash w14:val="solid"/>
-            <w14:round/>
-          </w14:textOutline>
-          <w14:textFill>
-            <w14:gradFill>
-              <w14:gsLst>
-                <w14:gs w14:pos="0">
-                  <w14:schemeClr w14:val="accent5">
-                    <w14:lumMod w14:val="50000"/>
-                  </w14:schemeClr>
-                </w14:gs>
-                <w14:gs w14:pos="50000">
-                  <w14:schemeClr w14:val="accent5"/>
-                </w14:gs>
-                <w14:gs w14:pos="100000">
-                  <w14:schemeClr w14:val="accent5">
-                    <w14:lumMod w14:val="60000"/>
-                    <w14:lumOff w14:val="40000"/>
-                  </w14:schemeClr>
-                </w14:gs>
-              </w14:gsLst>
-              <w14:lin w14:ang="5400000" w14:scaled="0"/>
-            </w14:gradFill>
-          </w14:textFill>
-        </w:rPr>
-        <w:t>Hydro Flow System</w:t>
-      </w:r>
     </w:p>
     <w:p>
       <w:pPr>
@@ -183,13 +204,7 @@
         <w:rPr>
           <w:lang w:val="pt-BR" w:bidi="pt-BR"/>
         </w:rPr>
-        <w:t>0</w:t>
-      </w:r>
-      <w:r>
-        <w:rPr>
-          <w:lang w:val="pt-BR" w:bidi="pt-BR"/>
-        </w:rPr>
-        <w:t>1</w:t>
+        <w:t>01</w:t>
       </w:r>
       <w:r>
         <w:rPr>
@@ -201,7 +216,13 @@
         <w:rPr>
           <w:lang w:val="pt-BR"/>
         </w:rPr>
-        <w:t>11</w:t>
+        <w:t>1</w:t>
+      </w:r>
+      <w:r>
+        <w:rPr>
+          <w:lang w:val="pt-BR"/>
+        </w:rPr>
+        <w:t>1</w:t>
       </w:r>
       <w:r>
         <w:rPr>
@@ -240,27 +261,25 @@
         <w:rPr>
           <w:lang w:val="pt-BR"/>
         </w:rPr>
-        <w:t xml:space="preserve">na Barrocal, Leonardo Sardinha, Matheus Martinez, </w:t>
+        <w:t>na Barrocal, Leonardo Sardinha, Nicolly Santos, Rennan Moura</w:t>
       </w:r>
-      <w:proofErr w:type="spellStart"/>
       <w:r>
         <w:rPr>
           <w:lang w:val="pt-BR"/>
         </w:rPr>
-        <w:t>Nicolly</w:t>
-      </w:r>
-      <w:proofErr w:type="spellEnd"/>
-      <w:r>
-        <w:rPr>
-          <w:lang w:val="pt-BR"/>
-        </w:rPr>
-        <w:t xml:space="preserve"> Santos, Rennan Moura, Vinicius </w:t>
+        <w:t xml:space="preserve">, Matheus Martinez, Vinicius </w:t>
       </w:r>
       <w:r>
         <w:rPr>
           <w:lang w:val="pt-BR"/>
         </w:rPr>
         <w:t>Gonçalves</w:t>
+      </w:r>
+      <w:r>
+        <w:rPr>
+          <w:lang w:val="pt-BR"/>
+        </w:rPr>
+        <w:t>.</w:t>
       </w:r>
       <w:r>
         <w:rPr>
@@ -276,13 +295,6 @@
           <w:lang w:val="pt-BR" w:bidi="pt-BR"/>
         </w:rPr>
         <w:t xml:space="preserve">Participantes Ausentes: </w:t>
-      </w:r>
-      <w:r>
-        <w:rPr>
-          <w:bCs/>
-          <w:lang w:val="pt-BR" w:bidi="pt-BR"/>
-        </w:rPr>
-        <w:t>Nenhum</w:t>
       </w:r>
     </w:p>
     <w:p>
@@ -326,7 +338,7 @@
           <w:bCs w:val="0"/>
           <w:lang w:val="pt-BR"/>
         </w:rPr>
-        <w:t>:</w:t>
+        <w:t>:3</w:t>
       </w:r>
       <w:r>
         <w:rPr>
@@ -336,7 +348,7 @@
           <w:bCs w:val="0"/>
           <w:lang w:val="pt-BR"/>
         </w:rPr>
-        <w:t>45</w:t>
+        <w:t>0</w:t>
       </w:r>
     </w:p>
     <w:p>
@@ -363,85 +375,13 @@
         <w:pStyle w:val="Numerada"/>
       </w:pPr>
       <w:r>
-        <w:t>Documentação: Contextaulizar estresse hídrico, el niño e la niña; retirar informação dos reservatórios.</w:t>
-      </w:r>
-    </w:p>
-    <w:p>
-      <w:pPr>
-        <w:pStyle w:val="Numerada"/>
-      </w:pPr>
-      <w:r>
-        <w:t>Alterar backlog com informações passadas pelo Marcos</w:t>
-      </w:r>
-      <w:r>
-        <w:t>.</w:t>
-      </w:r>
-    </w:p>
-    <w:p>
-      <w:pPr>
-        <w:pStyle w:val="Numerada"/>
-      </w:pPr>
-      <w:r>
-        <w:t xml:space="preserve">Alterar simulador </w:t>
-      </w:r>
-      <w:r>
-        <w:t xml:space="preserve">financeiro </w:t>
-      </w:r>
-      <w:r>
-        <w:t>e calculadora com base em nova solução.</w:t>
-      </w:r>
-    </w:p>
-    <w:p>
-      <w:pPr>
-        <w:pStyle w:val="Numerada"/>
-      </w:pPr>
-      <w:r>
-        <w:t>Site institucional, colocar foto da equipe.</w:t>
-      </w:r>
-    </w:p>
-    <w:p>
-      <w:pPr>
-        <w:pStyle w:val="Numerada"/>
-      </w:pPr>
-      <w:r>
-        <w:t>Alteração da modelagem.</w:t>
-      </w:r>
-    </w:p>
-    <w:p>
-      <w:pPr>
-        <w:pStyle w:val="Numerada"/>
-      </w:pPr>
-      <w:r>
-        <w:t>Delegar tarefas no Trello.</w:t>
-      </w:r>
-    </w:p>
-    <w:p>
-      <w:pPr>
-        <w:pStyle w:val="Numerada"/>
-      </w:pPr>
-      <w:r>
-        <w:t>Criar documentação em excel de métricas.</w:t>
-      </w:r>
-    </w:p>
-    <w:p>
-      <w:pPr>
-        <w:pStyle w:val="Numerada"/>
-      </w:pPr>
-      <w:r>
-        <w:t>Finalziar a Dashboard com informações do Marcos.</w:t>
-      </w:r>
-    </w:p>
-    <w:p>
-      <w:pPr>
-        <w:pStyle w:val="Numerada"/>
-      </w:pPr>
-      <w:r>
-        <w:t>Criação da Sprint Backlog 3 com cada responável de cada atividade.</w:t>
+        <w:t>Definição da nova solução.</w:t>
       </w:r>
     </w:p>
     <w:tbl>
       <w:tblPr>
-        <w:tblW w:w="6181" w:type="pct"/>
+        <w:tblW w:w="6758" w:type="pct"/>
+        <w:tblInd w:w="-709" w:type="dxa"/>
         <w:tblCellMar>
           <w:left w:w="0" w:type="dxa"/>
           <w:right w:w="0" w:type="dxa"/>
@@ -449,10 +389,10 @@
         <w:tblLook w:val="0600" w:firstRow="0" w:lastRow="0" w:firstColumn="0" w:lastColumn="0" w:noHBand="1" w:noVBand="1"/>
       </w:tblPr>
       <w:tblGrid>
-        <w:gridCol w:w="1988"/>
         <w:gridCol w:w="2697"/>
-        <w:gridCol w:w="1482"/>
-        <w:gridCol w:w="1431"/>
+        <w:gridCol w:w="2699"/>
+        <w:gridCol w:w="1481"/>
+        <w:gridCol w:w="1430"/>
       </w:tblGrid>
       <w:tr>
         <w:trPr>
@@ -460,7 +400,7 @@
         </w:trPr>
         <w:tc>
           <w:tcPr>
-            <w:tcW w:w="1308" w:type="pct"/>
+            <w:tcW w:w="1623" w:type="pct"/>
             <w:tcBorders>
               <w:top w:val="single" w:sz="18" w:space="0" w:color="44546A" w:themeColor="text2"/>
             </w:tcBorders>
@@ -481,7 +421,7 @@
         </w:tc>
         <w:tc>
           <w:tcPr>
-            <w:tcW w:w="1775" w:type="pct"/>
+            <w:tcW w:w="1624" w:type="pct"/>
             <w:tcBorders>
               <w:top w:val="single" w:sz="18" w:space="0" w:color="44546A" w:themeColor="text2"/>
             </w:tcBorders>
@@ -502,7 +442,7 @@
         </w:tc>
         <w:tc>
           <w:tcPr>
-            <w:tcW w:w="975" w:type="pct"/>
+            <w:tcW w:w="891" w:type="pct"/>
             <w:tcBorders>
               <w:top w:val="single" w:sz="18" w:space="0" w:color="44546A" w:themeColor="text2"/>
             </w:tcBorders>
@@ -523,7 +463,7 @@
         </w:tc>
         <w:tc>
           <w:tcPr>
-            <w:tcW w:w="942" w:type="pct"/>
+            <w:tcW w:w="861" w:type="pct"/>
             <w:tcBorders>
               <w:top w:val="single" w:sz="18" w:space="0" w:color="44546A" w:themeColor="text2"/>
             </w:tcBorders>
@@ -543,10 +483,421 @@
           </w:p>
         </w:tc>
       </w:tr>
+      <w:tr>
+        <w:trPr>
+          <w:trHeight w:val="288"/>
+        </w:trPr>
+        <w:tc>
+          <w:tcPr>
+            <w:tcW w:w="1623" w:type="pct"/>
+          </w:tcPr>
+          <w:p>
+            <w:pPr>
+              <w:pStyle w:val="DescriodoItem"/>
+            </w:pPr>
+            <w:r>
+              <w:t>A definir</w:t>
+            </w:r>
+          </w:p>
+        </w:tc>
+        <w:tc>
+          <w:tcPr>
+            <w:tcW w:w="1624" w:type="pct"/>
+          </w:tcPr>
+          <w:p>
+            <w:pPr>
+              <w:pStyle w:val="DescriodoItem"/>
+              <w:rPr>
+                <w:b/>
+                <w:bCs/>
+              </w:rPr>
+            </w:pPr>
+            <w:r>
+              <w:rPr>
+                <w:b/>
+                <w:bCs/>
+              </w:rPr>
+              <w:t>Ana Karoline</w:t>
+            </w:r>
+          </w:p>
+        </w:tc>
+        <w:tc>
+          <w:tcPr>
+            <w:tcW w:w="891" w:type="pct"/>
+          </w:tcPr>
+          <w:p>
+            <w:pPr>
+              <w:pStyle w:val="DescriodoItem"/>
+            </w:pPr>
+            <w:r>
+              <w:t>21-09-2024</w:t>
+            </w:r>
+            <w:r>
+              <w:t>;</w:t>
+            </w:r>
+            <w:r>
+              <w:t xml:space="preserve"> 22-09-2024</w:t>
+            </w:r>
+          </w:p>
+        </w:tc>
+        <w:tc>
+          <w:tcPr>
+            <w:tcW w:w="861" w:type="pct"/>
+          </w:tcPr>
+          <w:p>
+            <w:pPr>
+              <w:pStyle w:val="DescriodoItem"/>
+            </w:pPr>
+            <w:r>
+              <w:t>Do</w:t>
+            </w:r>
+          </w:p>
+        </w:tc>
+      </w:tr>
+      <w:tr>
+        <w:trPr>
+          <w:trHeight w:val="288"/>
+        </w:trPr>
+        <w:tc>
+          <w:tcPr>
+            <w:tcW w:w="1623" w:type="pct"/>
+          </w:tcPr>
+          <w:p>
+            <w:pPr>
+              <w:pStyle w:val="DescriodoItem"/>
+            </w:pPr>
+            <w:r>
+              <w:t>A definir</w:t>
+            </w:r>
+          </w:p>
+        </w:tc>
+        <w:tc>
+          <w:tcPr>
+            <w:tcW w:w="1624" w:type="pct"/>
+          </w:tcPr>
+          <w:p>
+            <w:pPr>
+              <w:pStyle w:val="DescriodoItem"/>
+              <w:rPr>
+                <w:b/>
+                <w:bCs/>
+              </w:rPr>
+            </w:pPr>
+            <w:r>
+              <w:rPr>
+                <w:b/>
+                <w:bCs/>
+              </w:rPr>
+              <w:t>Leonardo Sardinha</w:t>
+            </w:r>
+          </w:p>
+        </w:tc>
+        <w:tc>
+          <w:tcPr>
+            <w:tcW w:w="891" w:type="pct"/>
+          </w:tcPr>
+          <w:p>
+            <w:pPr>
+              <w:pStyle w:val="DescriodoItem"/>
+            </w:pPr>
+            <w:r>
+              <w:t>27</w:t>
+            </w:r>
+            <w:r>
+              <w:t>-09-2024</w:t>
+            </w:r>
+          </w:p>
+        </w:tc>
+        <w:tc>
+          <w:tcPr>
+            <w:tcW w:w="861" w:type="pct"/>
+          </w:tcPr>
+          <w:p>
+            <w:pPr>
+              <w:pStyle w:val="DescriodoItem"/>
+            </w:pPr>
+            <w:r>
+              <w:t>Do</w:t>
+            </w:r>
+          </w:p>
+        </w:tc>
+      </w:tr>
+      <w:tr>
+        <w:trPr>
+          <w:trHeight w:val="288"/>
+        </w:trPr>
+        <w:tc>
+          <w:tcPr>
+            <w:tcW w:w="1623" w:type="pct"/>
+          </w:tcPr>
+          <w:p>
+            <w:pPr>
+              <w:pStyle w:val="DescriodoItem"/>
+            </w:pPr>
+            <w:r>
+              <w:t>A definir</w:t>
+            </w:r>
+          </w:p>
+        </w:tc>
+        <w:tc>
+          <w:tcPr>
+            <w:tcW w:w="1624" w:type="pct"/>
+          </w:tcPr>
+          <w:p>
+            <w:pPr>
+              <w:pStyle w:val="DescriodoItem"/>
+              <w:rPr>
+                <w:b/>
+                <w:bCs/>
+              </w:rPr>
+            </w:pPr>
+            <w:r>
+              <w:rPr>
+                <w:b/>
+                <w:bCs/>
+              </w:rPr>
+              <w:t>Matheus Martinez</w:t>
+            </w:r>
+          </w:p>
+        </w:tc>
+        <w:tc>
+          <w:tcPr>
+            <w:tcW w:w="891" w:type="pct"/>
+          </w:tcPr>
+          <w:p>
+            <w:pPr>
+              <w:pStyle w:val="DescriodoItem"/>
+            </w:pPr>
+            <w:r>
+              <w:t>27</w:t>
+            </w:r>
+            <w:r>
+              <w:t>-09-2024</w:t>
+            </w:r>
+          </w:p>
+        </w:tc>
+        <w:tc>
+          <w:tcPr>
+            <w:tcW w:w="861" w:type="pct"/>
+          </w:tcPr>
+          <w:p>
+            <w:pPr>
+              <w:pStyle w:val="DescriodoItem"/>
+            </w:pPr>
+            <w:r>
+              <w:t>Do</w:t>
+            </w:r>
+          </w:p>
+        </w:tc>
+      </w:tr>
+      <w:tr>
+        <w:trPr>
+          <w:trHeight w:val="288"/>
+        </w:trPr>
+        <w:tc>
+          <w:tcPr>
+            <w:tcW w:w="1623" w:type="pct"/>
+          </w:tcPr>
+          <w:p>
+            <w:pPr>
+              <w:pStyle w:val="DescriodoItem"/>
+            </w:pPr>
+            <w:r>
+              <w:t>A definir</w:t>
+            </w:r>
+          </w:p>
+        </w:tc>
+        <w:tc>
+          <w:tcPr>
+            <w:tcW w:w="1624" w:type="pct"/>
+          </w:tcPr>
+          <w:p>
+            <w:pPr>
+              <w:pStyle w:val="DescriodoItem"/>
+              <w:rPr>
+                <w:b/>
+                <w:bCs/>
+              </w:rPr>
+            </w:pPr>
+            <w:r>
+              <w:rPr>
+                <w:b/>
+                <w:bCs/>
+              </w:rPr>
+              <w:t>Nicolly Santos</w:t>
+            </w:r>
+          </w:p>
+        </w:tc>
+        <w:tc>
+          <w:tcPr>
+            <w:tcW w:w="891" w:type="pct"/>
+          </w:tcPr>
+          <w:p>
+            <w:pPr>
+              <w:pStyle w:val="DescriodoItem"/>
+            </w:pPr>
+            <w:r>
+              <w:t>25</w:t>
+            </w:r>
+            <w:r>
+              <w:t>-09-2024</w:t>
+            </w:r>
+          </w:p>
+        </w:tc>
+        <w:tc>
+          <w:tcPr>
+            <w:tcW w:w="861" w:type="pct"/>
+          </w:tcPr>
+          <w:p>
+            <w:pPr>
+              <w:pStyle w:val="DescriodoItem"/>
+            </w:pPr>
+            <w:r>
+              <w:t>Do</w:t>
+            </w:r>
+          </w:p>
+        </w:tc>
+      </w:tr>
+      <w:tr>
+        <w:trPr>
+          <w:trHeight w:val="288"/>
+        </w:trPr>
+        <w:tc>
+          <w:tcPr>
+            <w:tcW w:w="1623" w:type="pct"/>
+          </w:tcPr>
+          <w:p>
+            <w:pPr>
+              <w:pStyle w:val="DescriodoItem"/>
+            </w:pPr>
+            <w:r>
+              <w:t>A definir</w:t>
+            </w:r>
+          </w:p>
+        </w:tc>
+        <w:tc>
+          <w:tcPr>
+            <w:tcW w:w="1624" w:type="pct"/>
+          </w:tcPr>
+          <w:p>
+            <w:pPr>
+              <w:pStyle w:val="DescriodoItem"/>
+              <w:rPr>
+                <w:b/>
+                <w:bCs/>
+              </w:rPr>
+            </w:pPr>
+            <w:r>
+              <w:rPr>
+                <w:b/>
+                <w:bCs/>
+              </w:rPr>
+              <w:t>Rennan Moura</w:t>
+            </w:r>
+          </w:p>
+        </w:tc>
+        <w:tc>
+          <w:tcPr>
+            <w:tcW w:w="891" w:type="pct"/>
+          </w:tcPr>
+          <w:p>
+            <w:pPr>
+              <w:pStyle w:val="DescriodoItem"/>
+            </w:pPr>
+            <w:r>
+              <w:t>22</w:t>
+            </w:r>
+            <w:r>
+              <w:t>-09-2024</w:t>
+            </w:r>
+          </w:p>
+        </w:tc>
+        <w:tc>
+          <w:tcPr>
+            <w:tcW w:w="861" w:type="pct"/>
+          </w:tcPr>
+          <w:p>
+            <w:pPr>
+              <w:pStyle w:val="DescriodoItem"/>
+            </w:pPr>
+            <w:r>
+              <w:t>Do</w:t>
+            </w:r>
+          </w:p>
+        </w:tc>
+      </w:tr>
+      <w:tr>
+        <w:trPr>
+          <w:trHeight w:val="288"/>
+        </w:trPr>
+        <w:tc>
+          <w:tcPr>
+            <w:tcW w:w="1623" w:type="pct"/>
+          </w:tcPr>
+          <w:p>
+            <w:pPr>
+              <w:pStyle w:val="DescriodoItem"/>
+            </w:pPr>
+            <w:r>
+              <w:t>A definir</w:t>
+            </w:r>
+          </w:p>
+        </w:tc>
+        <w:tc>
+          <w:tcPr>
+            <w:tcW w:w="1624" w:type="pct"/>
+          </w:tcPr>
+          <w:p>
+            <w:pPr>
+              <w:pStyle w:val="DescriodoItem"/>
+              <w:rPr>
+                <w:b/>
+                <w:bCs/>
+              </w:rPr>
+            </w:pPr>
+            <w:r>
+              <w:rPr>
+                <w:b/>
+                <w:bCs/>
+              </w:rPr>
+              <w:t>Vinicius Gonçalves</w:t>
+            </w:r>
+          </w:p>
+        </w:tc>
+        <w:tc>
+          <w:tcPr>
+            <w:tcW w:w="891" w:type="pct"/>
+          </w:tcPr>
+          <w:p>
+            <w:pPr>
+              <w:pStyle w:val="DescriodoItem"/>
+            </w:pPr>
+            <w:r>
+              <w:t>25</w:t>
+            </w:r>
+            <w:r>
+              <w:t>-09-2024</w:t>
+            </w:r>
+          </w:p>
+        </w:tc>
+        <w:tc>
+          <w:tcPr>
+            <w:tcW w:w="861" w:type="pct"/>
+          </w:tcPr>
+          <w:p>
+            <w:pPr>
+              <w:pStyle w:val="DescriodoItem"/>
+            </w:pPr>
+            <w:r>
+              <w:t>Do</w:t>
+            </w:r>
+          </w:p>
+        </w:tc>
+      </w:tr>
     </w:tbl>
     <w:p/>
     <w:sectPr>
-      <w:headerReference w:type="default" r:id="rId11"/>
+      <w:headerReference w:type="default" r:id="rId12"/>
       <w:pgSz w:w="11906" w:h="16838" w:code="9"/>
       <w:pgMar w:top="720" w:right="2880" w:bottom="1440" w:left="2880" w:header="720" w:footer="720" w:gutter="0"/>
       <w:cols w:space="720"/>
@@ -621,7 +972,7 @@
         <w:szCs w:val="20"/>
       </w:rPr>
       <w:drawing>
-        <wp:anchor distT="0" distB="0" distL="114300" distR="114300" simplePos="0" relativeHeight="251662336" behindDoc="0" locked="0" layoutInCell="1" allowOverlap="1" wp14:anchorId="73A6A580" wp14:editId="0B9DDB99">
+        <wp:anchor distT="0" distB="0" distL="114300" distR="114300" simplePos="0" relativeHeight="251662336" behindDoc="0" locked="0" layoutInCell="1" allowOverlap="1" wp14:anchorId="73A6A580" wp14:editId="191DB5C8">
           <wp:simplePos x="0" y="0"/>
           <wp:positionH relativeFrom="margin">
             <wp:posOffset>-1183745</wp:posOffset>
@@ -694,7 +1045,7 @@
       <mc:AlternateContent>
         <mc:Choice Requires="wpg">
           <w:drawing>
-            <wp:anchor distT="0" distB="0" distL="114300" distR="114300" simplePos="0" relativeHeight="251660288" behindDoc="0" locked="0" layoutInCell="1" allowOverlap="1" wp14:anchorId="670AD827" wp14:editId="229941A3">
+            <wp:anchor distT="0" distB="0" distL="114300" distR="114300" simplePos="0" relativeHeight="251660288" behindDoc="0" locked="0" layoutInCell="1" allowOverlap="1" wp14:anchorId="670AD827" wp14:editId="4FD744B7">
               <wp:simplePos x="0" y="0"/>
               <wp:positionH relativeFrom="column">
                 <wp:posOffset>-2000250</wp:posOffset>
@@ -3093,7 +3444,7 @@
         </mc:Choice>
         <mc:Fallback>
           <w:pict>
-            <v:group w14:anchorId="307AA3F7" id="Agrupar 3" o:spid="_x0000_s1026" style="position:absolute;margin-left:-157.5pt;margin-top:-42pt;width:639.6pt;height:851.85pt;z-index:251660288" coordsize="81229,108184" o:gfxdata="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">
+            <v:group w14:anchorId="344E4D28" id="Agrupar 3" o:spid="_x0000_s1026" style="position:absolute;margin-left:-157.5pt;margin-top:-42pt;width:639.6pt;height:851.85pt;z-index:251660288" coordsize="81229,108184" o:gfxdata="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">
               <v:group id="Grupo 29" o:spid="_x0000_s1027" style="position:absolute;top:67532;width:29794;height:40652" coordorigin="-41,-7257" coordsize="29798,40657" o:gfxdata="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">
                 <v:shape id="Retângulo 28" o:spid="_x0000_s1028" style="position:absolute;left:1700;width:8564;height:20654;visibility:visible;mso-wrap-style:square;v-text-anchor:middle" coordsize="674623,2065469" o:gfxdata="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" path="m,l674623,1166191r-96987,696053l,2065469,,xe" fillcolor="#9cc2e5 [1944]" stroked="f">
                   <v:path arrowok="t" o:connecttype="custom" o:connectlocs="0,0;856473,1166191;733342,1862244;0,2065469;0,0" o:connectangles="0,0,0,0,0"/>
@@ -3313,17 +3664,17 @@
   <w:abstractNum w:abstractNumId="8" w15:restartNumberingAfterBreak="0">
     <w:nsid w:val="FFFFFF88"/>
     <w:multiLevelType w:val="singleLevel"/>
-    <w:tmpl w:val="2FD0C3EA"/>
+    <w:tmpl w:val="868C1A8A"/>
     <w:lvl w:ilvl="0">
       <w:start w:val="1"/>
-      <w:numFmt w:val="upperRoman"/>
+      <w:numFmt w:val="decimal"/>
       <w:lvlText w:val="%1."/>
-      <w:lvlJc w:val="right"/>
+      <w:lvlJc w:val="left"/>
       <w:pPr>
         <w:tabs>
-          <w:tab w:val="num" w:pos="180"/>
+          <w:tab w:val="num" w:pos="360"/>
         </w:tabs>
-        <w:ind w:left="180" w:hanging="180"/>
+        <w:ind w:left="360" w:hanging="360"/>
       </w:pPr>
     </w:lvl>
   </w:abstractNum>
@@ -6797,6 +7148,138 @@
   </w:num>
   <w:num w:numId="44" w16cid:durableId="1947153840">
     <w:abstractNumId w:val="15"/>
+  </w:num>
+  <w:num w:numId="45" w16cid:durableId="1234655661">
+    <w:abstractNumId w:val="8"/>
+  </w:num>
+  <w:num w:numId="46" w16cid:durableId="1151557042">
+    <w:abstractNumId w:val="29"/>
+    <w:lvlOverride w:ilvl="0">
+      <w:startOverride w:val="1"/>
+    </w:lvlOverride>
+    <w:lvlOverride w:ilvl="1">
+      <w:startOverride w:val="1"/>
+    </w:lvlOverride>
+    <w:lvlOverride w:ilvl="2">
+      <w:startOverride w:val="1"/>
+    </w:lvlOverride>
+    <w:lvlOverride w:ilvl="3">
+      <w:startOverride w:val="1"/>
+    </w:lvlOverride>
+    <w:lvlOverride w:ilvl="4">
+      <w:startOverride w:val="1"/>
+    </w:lvlOverride>
+    <w:lvlOverride w:ilvl="5">
+      <w:startOverride w:val="1"/>
+    </w:lvlOverride>
+    <w:lvlOverride w:ilvl="6">
+      <w:startOverride w:val="1"/>
+    </w:lvlOverride>
+    <w:lvlOverride w:ilvl="7">
+      <w:startOverride w:val="1"/>
+    </w:lvlOverride>
+    <w:lvlOverride w:ilvl="8">
+      <w:startOverride w:val="1"/>
+    </w:lvlOverride>
+  </w:num>
+  <w:num w:numId="47" w16cid:durableId="1924489320">
+    <w:abstractNumId w:val="8"/>
+  </w:num>
+  <w:num w:numId="48" w16cid:durableId="491529800">
+    <w:abstractNumId w:val="29"/>
+    <w:lvlOverride w:ilvl="0">
+      <w:startOverride w:val="1"/>
+    </w:lvlOverride>
+    <w:lvlOverride w:ilvl="1">
+      <w:startOverride w:val="1"/>
+    </w:lvlOverride>
+    <w:lvlOverride w:ilvl="2">
+      <w:startOverride w:val="1"/>
+    </w:lvlOverride>
+    <w:lvlOverride w:ilvl="3">
+      <w:startOverride w:val="1"/>
+    </w:lvlOverride>
+    <w:lvlOverride w:ilvl="4">
+      <w:startOverride w:val="1"/>
+    </w:lvlOverride>
+    <w:lvlOverride w:ilvl="5">
+      <w:startOverride w:val="1"/>
+    </w:lvlOverride>
+    <w:lvlOverride w:ilvl="6">
+      <w:startOverride w:val="1"/>
+    </w:lvlOverride>
+    <w:lvlOverride w:ilvl="7">
+      <w:startOverride w:val="1"/>
+    </w:lvlOverride>
+    <w:lvlOverride w:ilvl="8">
+      <w:startOverride w:val="1"/>
+    </w:lvlOverride>
+  </w:num>
+  <w:num w:numId="49" w16cid:durableId="588007960">
+    <w:abstractNumId w:val="8"/>
+  </w:num>
+  <w:num w:numId="50" w16cid:durableId="973215255">
+    <w:abstractNumId w:val="29"/>
+    <w:lvlOverride w:ilvl="0">
+      <w:startOverride w:val="1"/>
+    </w:lvlOverride>
+    <w:lvlOverride w:ilvl="1">
+      <w:startOverride w:val="1"/>
+    </w:lvlOverride>
+    <w:lvlOverride w:ilvl="2">
+      <w:startOverride w:val="1"/>
+    </w:lvlOverride>
+    <w:lvlOverride w:ilvl="3">
+      <w:startOverride w:val="1"/>
+    </w:lvlOverride>
+    <w:lvlOverride w:ilvl="4">
+      <w:startOverride w:val="1"/>
+    </w:lvlOverride>
+    <w:lvlOverride w:ilvl="5">
+      <w:startOverride w:val="1"/>
+    </w:lvlOverride>
+    <w:lvlOverride w:ilvl="6">
+      <w:startOverride w:val="1"/>
+    </w:lvlOverride>
+    <w:lvlOverride w:ilvl="7">
+      <w:startOverride w:val="1"/>
+    </w:lvlOverride>
+    <w:lvlOverride w:ilvl="8">
+      <w:startOverride w:val="1"/>
+    </w:lvlOverride>
+  </w:num>
+  <w:num w:numId="51" w16cid:durableId="1356346773">
+    <w:abstractNumId w:val="8"/>
+  </w:num>
+  <w:num w:numId="52" w16cid:durableId="1191842012">
+    <w:abstractNumId w:val="29"/>
+    <w:lvlOverride w:ilvl="0">
+      <w:startOverride w:val="1"/>
+    </w:lvlOverride>
+    <w:lvlOverride w:ilvl="1">
+      <w:startOverride w:val="1"/>
+    </w:lvlOverride>
+    <w:lvlOverride w:ilvl="2">
+      <w:startOverride w:val="1"/>
+    </w:lvlOverride>
+    <w:lvlOverride w:ilvl="3">
+      <w:startOverride w:val="1"/>
+    </w:lvlOverride>
+    <w:lvlOverride w:ilvl="4">
+      <w:startOverride w:val="1"/>
+    </w:lvlOverride>
+    <w:lvlOverride w:ilvl="5">
+      <w:startOverride w:val="1"/>
+    </w:lvlOverride>
+    <w:lvlOverride w:ilvl="6">
+      <w:startOverride w:val="1"/>
+    </w:lvlOverride>
+    <w:lvlOverride w:ilvl="7">
+      <w:startOverride w:val="1"/>
+    </w:lvlOverride>
+    <w:lvlOverride w:ilvl="8">
+      <w:startOverride w:val="1"/>
+    </w:lvlOverride>
   </w:num>
 </w:numbering>
 </file>
@@ -7229,6 +7712,7 @@
   <w:style w:type="paragraph" w:styleId="Ttulo2">
     <w:name w:val="heading 2"/>
     <w:basedOn w:val="Normal"/>
+    <w:link w:val="Ttulo2Char"/>
     <w:uiPriority w:val="9"/>
     <w:semiHidden/>
     <w:unhideWhenUsed/>
@@ -32274,6 +32758,22 @@
     </w:pPr>
     <w:rPr>
       <w:noProof/>
+    </w:rPr>
+  </w:style>
+  <w:style w:type="character" w:customStyle="1" w:styleId="Ttulo2Char">
+    <w:name w:val="Título 2 Char"/>
+    <w:basedOn w:val="Fontepargpadro"/>
+    <w:link w:val="Ttulo2"/>
+    <w:uiPriority w:val="9"/>
+    <w:semiHidden/>
+    <w:rsid w:val="0003587B"/>
+    <w:rPr>
+      <w:rFonts w:ascii="Arial" w:hAnsi="Arial" w:cs="Arial"/>
+      <w:b/>
+      <w:bCs/>
+      <w:iCs/>
+      <w:sz w:val="20"/>
+      <w:szCs w:val="28"/>
     </w:rPr>
   </w:style>
 </w:styles>
@@ -32576,23 +33076,6 @@
 </file>
 
 <file path=customXml/item2.xml><?xml version="1.0" encoding="utf-8"?>
-<p:properties xmlns:p="http://schemas.microsoft.com/office/2006/metadata/properties" xmlns:xsi="http://www.w3.org/2001/XMLSchema-instance" xmlns:pc="http://schemas.microsoft.com/office/infopath/2007/PartnerControls">
-  <documentManagement>
-    <MediaServiceKeyPoints xmlns="71af3243-3dd4-4a8d-8c0d-dd76da1f02a5" xsi:nil="true"/>
-  </documentManagement>
-</p:properties>
-</file>
-
-<file path=customXml/item3.xml><?xml version="1.0" encoding="utf-8"?>
-<?mso-contentType ?>
-<FormTemplates xmlns="http://schemas.microsoft.com/sharepoint/v3/contenttype/forms">
-  <Display>DocumentLibraryForm</Display>
-  <Edit>DocumentLibraryForm</Edit>
-  <New>DocumentLibraryForm</New>
-</FormTemplates>
-</file>
-
-<file path=customXml/item4.xml><?xml version="1.0" encoding="utf-8"?>
 <ct:contentTypeSchema xmlns:ct="http://schemas.microsoft.com/office/2006/metadata/contentType" xmlns:ma="http://schemas.microsoft.com/office/2006/metadata/properties/metaAttributes" ct:_="" ma:_="" ma:contentTypeName="Document" ma:contentTypeID="0x01010079F111ED35F8CC479449609E8A0923A6" ma:contentTypeVersion="11" ma:contentTypeDescription="Create a new document." ma:contentTypeScope="" ma:versionID="1c2eb7a32e66fb6e4260f3771546a5e2">
   <xsd:schema xmlns:xsd="http://www.w3.org/2001/XMLSchema" xmlns:xs="http://www.w3.org/2001/XMLSchema" xmlns:p="http://schemas.microsoft.com/office/2006/metadata/properties" xmlns:ns2="71af3243-3dd4-4a8d-8c0d-dd76da1f02a5" xmlns:ns3="16c05727-aa75-4e4a-9b5f-8a80a1165891" targetNamespace="http://schemas.microsoft.com/office/2006/metadata/properties" ma:root="true" ma:fieldsID="04e1f6479c48b08974ba73b5ca973489" ns2:_="" ns3:_="">
     <xsd:import namespace="71af3243-3dd4-4a8d-8c0d-dd76da1f02a5"/>
@@ -32803,6 +33286,23 @@
 </ct:contentTypeSchema>
 </file>
 
+<file path=customXml/item3.xml><?xml version="1.0" encoding="utf-8"?>
+<p:properties xmlns:p="http://schemas.microsoft.com/office/2006/metadata/properties" xmlns:xsi="http://www.w3.org/2001/XMLSchema-instance" xmlns:pc="http://schemas.microsoft.com/office/infopath/2007/PartnerControls">
+  <documentManagement>
+    <MediaServiceKeyPoints xmlns="71af3243-3dd4-4a8d-8c0d-dd76da1f02a5" xsi:nil="true"/>
+  </documentManagement>
+</p:properties>
+</file>
+
+<file path=customXml/item4.xml><?xml version="1.0" encoding="utf-8"?>
+<?mso-contentType ?>
+<FormTemplates xmlns="http://schemas.microsoft.com/sharepoint/v3/contenttype/forms">
+  <Display>DocumentLibraryForm</Display>
+  <Edit>DocumentLibraryForm</Edit>
+  <New>DocumentLibraryForm</New>
+</FormTemplates>
+</file>
+
 <file path=customXml/itemProps1.xml><?xml version="1.0" encoding="utf-8"?>
 <ds:datastoreItem xmlns:ds="http://schemas.openxmlformats.org/officeDocument/2006/customXml" ds:itemID="{55AF091B-3C7A-41E3-B477-F2FDAA23CFDA}">
   <ds:schemaRefs>
@@ -32812,24 +33312,6 @@
 </file>
 
 <file path=customXml/itemProps2.xml><?xml version="1.0" encoding="utf-8"?>
-<ds:datastoreItem xmlns:ds="http://schemas.openxmlformats.org/officeDocument/2006/customXml" ds:itemID="{B47DBA63-C4D2-4243-BE5F-A8CA16E8E791}">
-  <ds:schemaRefs>
-    <ds:schemaRef ds:uri="http://schemas.microsoft.com/office/2006/metadata/properties"/>
-    <ds:schemaRef ds:uri="http://schemas.microsoft.com/office/infopath/2007/PartnerControls"/>
-    <ds:schemaRef ds:uri="71af3243-3dd4-4a8d-8c0d-dd76da1f02a5"/>
-  </ds:schemaRefs>
-</ds:datastoreItem>
-</file>
-
-<file path=customXml/itemProps3.xml><?xml version="1.0" encoding="utf-8"?>
-<ds:datastoreItem xmlns:ds="http://schemas.openxmlformats.org/officeDocument/2006/customXml" ds:itemID="{C7EB01E5-A0A7-4B19-B30C-265F0E0B6E69}">
-  <ds:schemaRefs>
-    <ds:schemaRef ds:uri="http://schemas.microsoft.com/sharepoint/v3/contenttype/forms"/>
-  </ds:schemaRefs>
-</ds:datastoreItem>
-</file>
-
-<file path=customXml/itemProps4.xml><?xml version="1.0" encoding="utf-8"?>
 <ds:datastoreItem xmlns:ds="http://schemas.openxmlformats.org/officeDocument/2006/customXml" ds:itemID="{58EFA7DE-57D1-4825-9202-CE72004BB472}">
   <ds:schemaRefs>
     <ds:schemaRef ds:uri="http://schemas.microsoft.com/office/2006/metadata/contentType"/>
@@ -32846,4 +33328,22 @@
     <ds:schemaRef ds:uri="http://schemas.microsoft.com/internal/obd"/>
   </ds:schemaRefs>
 </ds:datastoreItem>
+</file>
+
+<file path=customXml/itemProps3.xml><?xml version="1.0" encoding="utf-8"?>
+<ds:datastoreItem xmlns:ds="http://schemas.openxmlformats.org/officeDocument/2006/customXml" ds:itemID="{B47DBA63-C4D2-4243-BE5F-A8CA16E8E791}">
+  <ds:schemaRefs>
+    <ds:schemaRef ds:uri="http://schemas.microsoft.com/office/2006/metadata/properties"/>
+    <ds:schemaRef ds:uri="http://schemas.microsoft.com/office/infopath/2007/PartnerControls"/>
+    <ds:schemaRef ds:uri="71af3243-3dd4-4a8d-8c0d-dd76da1f02a5"/>
+  </ds:schemaRefs>
+</ds:datastoreItem>
+</file>
+
+<file path=customXml/itemProps4.xml><?xml version="1.0" encoding="utf-8"?>
+<ds:datastoreItem xmlns:ds="http://schemas.openxmlformats.org/officeDocument/2006/customXml" ds:itemID="{C7EB01E5-A0A7-4B19-B30C-265F0E0B6E69}">
+  <ds:schemaRefs>
+    <ds:schemaRef ds:uri="http://schemas.microsoft.com/sharepoint/v3/contenttype/forms"/>
+  </ds:schemaRefs>
+</ds:datastoreItem>
 </file>
</xml_diff>